<commit_message>
update Nextflow notes and abstracts
</commit_message>
<xml_diff>
--- a/paper/MANA_Abstract_Metabolomics_Pipeline_V0_04Sep19.docx
+++ b/paper/MANA_Abstract_Metabolomics_Pipeline_V0_04Sep19.docx
@@ -450,25 +450,7 @@
         </w:rPr>
         <w:t>health and disease</w:t>
       </w:r>
-      <w:r>
-        <w:rPr>
-          <w:rFonts w:ascii="Arial" w:eastAsia="Times New Roman" w:hAnsi="Arial" w:cs="Arial"/>
-          <w:sz w:val="22"/>
-          <w:szCs w:val="22"/>
-        </w:rPr>
-        <w:t>.</w:t>
-      </w:r>
-      <w:ins w:id="7" w:author="Du,Xinsong" w:date="2019-09-04T23:33:00Z">
-        <w:r>
-          <w:rPr>
-            <w:rFonts w:ascii="Arial" w:eastAsia="Times New Roman" w:hAnsi="Arial" w:cs="Arial"/>
-            <w:sz w:val="22"/>
-            <w:szCs w:val="22"/>
-          </w:rPr>
-          <w:t xml:space="preserve"> However,</w:t>
-        </w:r>
-      </w:ins>
-      <w:ins w:id="8" w:author="Du,Xinsong" w:date="2019-09-04T23:31:00Z">
+      <w:ins w:id="7" w:author="luran manfio" w:date="2019-09-05T20:28:00Z">
         <w:r>
           <w:rPr>
             <w:rFonts w:ascii="Arial" w:eastAsia="Times New Roman" w:hAnsi="Arial" w:cs="Arial"/>
@@ -478,7 +460,109 @@
           <w:t xml:space="preserve"> </w:t>
         </w:r>
       </w:ins>
+      <w:del w:id="8" w:author="luran manfio" w:date="2019-09-05T20:28:00Z">
+        <w:r>
+          <w:rPr>
+            <w:rFonts w:ascii="Arial" w:eastAsia="Times New Roman" w:hAnsi="Arial" w:cs="Arial"/>
+            <w:sz w:val="22"/>
+            <w:szCs w:val="22"/>
+          </w:rPr>
+          <w:delText>.</w:delText>
+        </w:r>
+      </w:del>
       <w:ins w:id="9" w:author="Du,Xinsong" w:date="2019-09-04T23:33:00Z">
+        <w:del w:id="10" w:author="luran manfio" w:date="2019-09-05T20:28:00Z">
+          <w:r>
+            <w:rPr>
+              <w:rFonts w:ascii="Arial" w:eastAsia="Times New Roman" w:hAnsi="Arial" w:cs="Arial"/>
+              <w:sz w:val="22"/>
+              <w:szCs w:val="22"/>
+            </w:rPr>
+            <w:delText xml:space="preserve"> </w:delText>
+          </w:r>
+        </w:del>
+      </w:ins>
+      <w:ins w:id="11" w:author="luran manfio" w:date="2019-09-05T20:25:00Z">
+        <w:r>
+          <w:rPr>
+            <w:rFonts w:ascii="Arial" w:eastAsia="Times New Roman" w:hAnsi="Arial" w:cs="Arial"/>
+            <w:sz w:val="22"/>
+            <w:szCs w:val="22"/>
+          </w:rPr>
+          <w:t>result</w:t>
+        </w:r>
+      </w:ins>
+      <w:ins w:id="12" w:author="luran manfio" w:date="2019-09-05T20:28:00Z">
+        <w:r>
+          <w:rPr>
+            <w:rFonts w:ascii="Arial" w:eastAsia="Times New Roman" w:hAnsi="Arial" w:cs="Arial"/>
+            <w:sz w:val="22"/>
+            <w:szCs w:val="22"/>
+          </w:rPr>
+          <w:t>ing</w:t>
+        </w:r>
+      </w:ins>
+      <w:ins w:id="13" w:author="luran manfio" w:date="2019-09-05T20:25:00Z">
+        <w:r>
+          <w:rPr>
+            <w:rFonts w:ascii="Arial" w:eastAsia="Times New Roman" w:hAnsi="Arial" w:cs="Arial"/>
+            <w:sz w:val="22"/>
+            <w:szCs w:val="22"/>
+          </w:rPr>
+          <w:t xml:space="preserve"> in a rich array of</w:t>
+        </w:r>
+      </w:ins>
+      <w:ins w:id="14" w:author="luran manfio" w:date="2019-09-05T20:26:00Z">
+        <w:r>
+          <w:rPr>
+            <w:rFonts w:ascii="Arial" w:eastAsia="Times New Roman" w:hAnsi="Arial" w:cs="Arial"/>
+            <w:sz w:val="22"/>
+            <w:szCs w:val="22"/>
+          </w:rPr>
+          <w:t xml:space="preserve"> complex, high-dimensional data that must be han</w:t>
+        </w:r>
+      </w:ins>
+      <w:ins w:id="15" w:author="luran manfio" w:date="2019-09-05T20:27:00Z">
+        <w:r>
+          <w:rPr>
+            <w:rFonts w:ascii="Arial" w:eastAsia="Times New Roman" w:hAnsi="Arial" w:cs="Arial"/>
+            <w:sz w:val="22"/>
+            <w:szCs w:val="22"/>
+          </w:rPr>
+          <w:t xml:space="preserve">dled through computational </w:t>
+        </w:r>
+      </w:ins>
+      <w:ins w:id="16" w:author="luran manfio" w:date="2019-09-05T20:28:00Z">
+        <w:r>
+          <w:rPr>
+            <w:rFonts w:ascii="Arial" w:eastAsia="Times New Roman" w:hAnsi="Arial" w:cs="Arial"/>
+            <w:sz w:val="22"/>
+            <w:szCs w:val="22"/>
+          </w:rPr>
+          <w:t xml:space="preserve">means. </w:t>
+        </w:r>
+      </w:ins>
+      <w:ins w:id="17" w:author="Du,Xinsong" w:date="2019-09-04T23:33:00Z">
+        <w:r>
+          <w:rPr>
+            <w:rFonts w:ascii="Arial" w:eastAsia="Times New Roman" w:hAnsi="Arial" w:cs="Arial"/>
+            <w:sz w:val="22"/>
+            <w:szCs w:val="22"/>
+          </w:rPr>
+          <w:t>However,</w:t>
+        </w:r>
+      </w:ins>
+      <w:ins w:id="18" w:author="Du,Xinsong" w:date="2019-09-04T23:31:00Z">
+        <w:r>
+          <w:rPr>
+            <w:rFonts w:ascii="Arial" w:eastAsia="Times New Roman" w:hAnsi="Arial" w:cs="Arial"/>
+            <w:sz w:val="22"/>
+            <w:szCs w:val="22"/>
+          </w:rPr>
+          <w:t xml:space="preserve"> </w:t>
+        </w:r>
+      </w:ins>
+      <w:ins w:id="19" w:author="Du,Xinsong" w:date="2019-09-04T23:33:00Z">
         <w:r>
           <w:rPr>
             <w:rFonts w:ascii="Arial" w:eastAsia="Times New Roman" w:hAnsi="Arial" w:cs="Arial"/>
@@ -488,24 +572,84 @@
           <w:t>r</w:t>
         </w:r>
       </w:ins>
-      <w:ins w:id="10" w:author="Du,Xinsong" w:date="2019-09-04T23:31:00Z">
-        <w:r>
-          <w:rPr>
-            <w:rFonts w:ascii="Arial" w:eastAsia="Times New Roman" w:hAnsi="Arial" w:cs="Arial"/>
-            <w:sz w:val="22"/>
-            <w:szCs w:val="22"/>
-          </w:rPr>
-          <w:t xml:space="preserve">eproducibility is vital in science, and metabolomics data analysis still remains difficult to </w:t>
-        </w:r>
-      </w:ins>
-      <w:ins w:id="11" w:author="Du,Xinsong" w:date="2019-09-04T23:32:00Z">
-        <w:r>
-          <w:rPr>
-            <w:rFonts w:ascii="Arial" w:eastAsia="Times New Roman" w:hAnsi="Arial" w:cs="Arial"/>
-            <w:sz w:val="22"/>
-            <w:szCs w:val="22"/>
-          </w:rPr>
-          <w:t>reproduce on different host systems.</w:t>
+      <w:ins w:id="20" w:author="Du,Xinsong" w:date="2019-09-04T23:31:00Z">
+        <w:r>
+          <w:rPr>
+            <w:rFonts w:ascii="Arial" w:eastAsia="Times New Roman" w:hAnsi="Arial" w:cs="Arial"/>
+            <w:sz w:val="22"/>
+            <w:szCs w:val="22"/>
+          </w:rPr>
+          <w:t xml:space="preserve">eproducibility is vital in science, and metabolomics data analysis </w:t>
+        </w:r>
+        <w:del w:id="21" w:author="luran manfio" w:date="2019-09-05T20:30:00Z">
+          <w:r>
+            <w:rPr>
+              <w:rFonts w:ascii="Arial" w:eastAsia="Times New Roman" w:hAnsi="Arial" w:cs="Arial"/>
+              <w:sz w:val="22"/>
+              <w:szCs w:val="22"/>
+            </w:rPr>
+            <w:delText xml:space="preserve">still </w:delText>
+          </w:r>
+        </w:del>
+        <w:r>
+          <w:rPr>
+            <w:rFonts w:ascii="Arial" w:eastAsia="Times New Roman" w:hAnsi="Arial" w:cs="Arial"/>
+            <w:sz w:val="22"/>
+            <w:szCs w:val="22"/>
+          </w:rPr>
+          <w:t xml:space="preserve">remains </w:t>
+        </w:r>
+      </w:ins>
+      <w:ins w:id="22" w:author="luran manfio" w:date="2019-09-05T20:30:00Z">
+        <w:r>
+          <w:rPr>
+            <w:rFonts w:ascii="Arial" w:eastAsia="Times New Roman" w:hAnsi="Arial" w:cs="Arial"/>
+            <w:sz w:val="22"/>
+            <w:szCs w:val="22"/>
+          </w:rPr>
+          <w:t xml:space="preserve"> </w:t>
+        </w:r>
+      </w:ins>
+      <w:ins w:id="23" w:author="luran manfio" w:date="2019-09-05T20:31:00Z">
+        <w:r>
+          <w:rPr>
+            <w:rFonts w:ascii="Arial" w:eastAsia="Times New Roman" w:hAnsi="Arial" w:cs="Arial"/>
+            <w:sz w:val="22"/>
+            <w:szCs w:val="22"/>
+          </w:rPr>
+          <w:t>an area of high concern, particularly cross platform</w:t>
+        </w:r>
+      </w:ins>
+      <w:ins w:id="24" w:author="Du,Xinsong" w:date="2019-09-04T23:31:00Z">
+        <w:del w:id="25" w:author="luran manfio" w:date="2019-09-05T20:31:00Z">
+          <w:r>
+            <w:rPr>
+              <w:rFonts w:ascii="Arial" w:eastAsia="Times New Roman" w:hAnsi="Arial" w:cs="Arial"/>
+              <w:sz w:val="22"/>
+              <w:szCs w:val="22"/>
+            </w:rPr>
+            <w:delText xml:space="preserve">difficult to </w:delText>
+          </w:r>
+        </w:del>
+      </w:ins>
+      <w:ins w:id="26" w:author="Du,Xinsong" w:date="2019-09-04T23:32:00Z">
+        <w:del w:id="27" w:author="luran manfio" w:date="2019-09-05T20:31:00Z">
+          <w:r>
+            <w:rPr>
+              <w:rFonts w:ascii="Arial" w:eastAsia="Times New Roman" w:hAnsi="Arial" w:cs="Arial"/>
+              <w:sz w:val="22"/>
+              <w:szCs w:val="22"/>
+            </w:rPr>
+            <w:delText>reproduce on different host systems</w:delText>
+          </w:r>
+        </w:del>
+        <w:r>
+          <w:rPr>
+            <w:rFonts w:ascii="Arial" w:eastAsia="Times New Roman" w:hAnsi="Arial" w:cs="Arial"/>
+            <w:sz w:val="22"/>
+            <w:szCs w:val="22"/>
+          </w:rPr>
+          <w:t>.</w:t>
         </w:r>
       </w:ins>
       <w:r>
@@ -612,7 +756,7 @@
         </w:rPr>
         <w:t xml:space="preserve"> scalability and reproducibility.</w:t>
       </w:r>
-      <w:ins w:id="12" w:author="Du,Xinsong" w:date="2019-09-04T23:34:00Z">
+      <w:ins w:id="28" w:author="Du,Xinsong" w:date="2019-09-04T23:34:00Z">
         <w:r>
           <w:rPr>
             <w:rFonts w:ascii="Arial" w:eastAsia="Times New Roman" w:hAnsi="Arial" w:cs="Arial"/>
@@ -622,7 +766,7 @@
           <w:t xml:space="preserve"> Currently,</w:t>
         </w:r>
       </w:ins>
-      <w:ins w:id="13" w:author="Du,Xinsong" w:date="2019-09-04T23:00:00Z">
+      <w:ins w:id="29" w:author="Du,Xinsong" w:date="2019-09-04T23:00:00Z">
         <w:r>
           <w:rPr>
             <w:rFonts w:ascii="Arial" w:eastAsia="Times New Roman" w:hAnsi="Arial" w:cs="Arial"/>
@@ -632,7 +776,7 @@
           <w:t xml:space="preserve"> </w:t>
         </w:r>
       </w:ins>
-      <w:ins w:id="14" w:author="Du,Xinsong" w:date="2019-09-04T23:34:00Z">
+      <w:ins w:id="30" w:author="Du,Xinsong" w:date="2019-09-04T23:34:00Z">
         <w:r>
           <w:rPr>
             <w:rFonts w:ascii="Arial" w:eastAsia="Times New Roman" w:hAnsi="Arial" w:cs="Arial"/>
@@ -642,8 +786,8 @@
           <w:t>s</w:t>
         </w:r>
       </w:ins>
-      <w:commentRangeStart w:id="15"/>
-      <w:ins w:id="16" w:author="Du,Xinsong" w:date="2019-09-04T23:00:00Z">
+      <w:commentRangeStart w:id="31"/>
+      <w:ins w:id="32" w:author="Du,Xinsong" w:date="2019-09-04T23:00:00Z">
         <w:r>
           <w:rPr>
             <w:rFonts w:ascii="Arial" w:eastAsia="Times New Roman" w:hAnsi="Arial" w:cs="Arial"/>
@@ -653,7 +797,7 @@
           <w:t>oftware containers</w:t>
         </w:r>
       </w:ins>
-      <w:ins w:id="17" w:author="Du,Xinsong" w:date="2019-09-04T23:35:00Z">
+      <w:ins w:id="33" w:author="Du,Xinsong" w:date="2019-09-04T23:35:00Z">
         <w:r>
           <w:rPr>
             <w:rFonts w:ascii="Arial" w:eastAsia="Times New Roman" w:hAnsi="Arial" w:cs="Arial"/>
@@ -663,7 +807,7 @@
           <w:t xml:space="preserve"> are able to</w:t>
         </w:r>
       </w:ins>
-      <w:ins w:id="18" w:author="Du,Xinsong" w:date="2019-09-04T23:00:00Z">
+      <w:ins w:id="34" w:author="Du,Xinsong" w:date="2019-09-04T23:00:00Z">
         <w:r>
           <w:rPr>
             <w:rFonts w:ascii="Arial" w:eastAsia="Times New Roman" w:hAnsi="Arial" w:cs="Arial"/>
@@ -672,18 +816,26 @@
           </w:rPr>
           <w:t xml:space="preserve"> package</w:t>
         </w:r>
-        <w:bookmarkStart w:id="19" w:name="_GoBack"/>
-        <w:bookmarkEnd w:id="19"/>
-        <w:r>
-          <w:rPr>
-            <w:rFonts w:ascii="Arial" w:eastAsia="Times New Roman" w:hAnsi="Arial" w:cs="Arial"/>
-            <w:sz w:val="22"/>
-            <w:szCs w:val="22"/>
-          </w:rPr>
-          <w:t xml:space="preserve"> up al</w:t>
-        </w:r>
-      </w:ins>
-      <w:ins w:id="20" w:author="Du,Xinsong" w:date="2019-09-04T23:01:00Z">
+        <w:del w:id="35" w:author="luran manfio" w:date="2019-09-05T20:32:00Z">
+          <w:r>
+            <w:rPr>
+              <w:rFonts w:ascii="Arial" w:eastAsia="Times New Roman" w:hAnsi="Arial" w:cs="Arial"/>
+              <w:sz w:val="22"/>
+              <w:szCs w:val="22"/>
+            </w:rPr>
+            <w:delText xml:space="preserve"> up</w:delText>
+          </w:r>
+        </w:del>
+        <w:r>
+          <w:rPr>
+            <w:rFonts w:ascii="Arial" w:eastAsia="Times New Roman" w:hAnsi="Arial" w:cs="Arial"/>
+            <w:sz w:val="22"/>
+            <w:szCs w:val="22"/>
+          </w:rPr>
+          <w:t xml:space="preserve"> al</w:t>
+        </w:r>
+      </w:ins>
+      <w:ins w:id="36" w:author="Du,Xinsong" w:date="2019-09-04T23:01:00Z">
         <w:r>
           <w:rPr>
             <w:rFonts w:ascii="Arial" w:eastAsia="Times New Roman" w:hAnsi="Arial" w:cs="Arial"/>
@@ -693,7 +845,7 @@
           <w:t>l codes and dependencies of an application</w:t>
         </w:r>
       </w:ins>
-      <w:ins w:id="21" w:author="Du,Xinsong" w:date="2019-09-04T23:02:00Z">
+      <w:ins w:id="37" w:author="Du,Xinsong" w:date="2019-09-04T23:02:00Z">
         <w:r>
           <w:rPr>
             <w:rFonts w:ascii="Arial" w:eastAsia="Times New Roman" w:hAnsi="Arial" w:cs="Arial"/>
@@ -703,17 +855,27 @@
           <w:t xml:space="preserve"> to ensure </w:t>
         </w:r>
       </w:ins>
-      <w:ins w:id="22" w:author="Du,Xinsong" w:date="2019-09-04T23:03:00Z">
-        <w:r>
-          <w:rPr>
-            <w:rFonts w:ascii="Arial" w:eastAsia="Times New Roman" w:hAnsi="Arial" w:cs="Arial"/>
-            <w:sz w:val="22"/>
-            <w:szCs w:val="22"/>
-          </w:rPr>
-          <w:t>application portability, infrastructure flexibility</w:t>
-        </w:r>
-      </w:ins>
-      <w:ins w:id="23" w:author="Du,Xinsong" w:date="2019-09-04T23:04:00Z">
+      <w:ins w:id="38" w:author="Du,Xinsong" w:date="2019-09-04T23:03:00Z">
+        <w:del w:id="39" w:author="luran manfio" w:date="2019-09-05T20:32:00Z">
+          <w:r>
+            <w:rPr>
+              <w:rFonts w:ascii="Arial" w:eastAsia="Times New Roman" w:hAnsi="Arial" w:cs="Arial"/>
+              <w:sz w:val="22"/>
+              <w:szCs w:val="22"/>
+            </w:rPr>
+            <w:delText xml:space="preserve">application </w:delText>
+          </w:r>
+        </w:del>
+        <w:r>
+          <w:rPr>
+            <w:rFonts w:ascii="Arial" w:eastAsia="Times New Roman" w:hAnsi="Arial" w:cs="Arial"/>
+            <w:sz w:val="22"/>
+            <w:szCs w:val="22"/>
+          </w:rPr>
+          <w:t>portability, infrastructure flexibility</w:t>
+        </w:r>
+      </w:ins>
+      <w:ins w:id="40" w:author="Du,Xinsong" w:date="2019-09-04T23:04:00Z">
         <w:r>
           <w:rPr>
             <w:rFonts w:ascii="Arial" w:eastAsia="Times New Roman" w:hAnsi="Arial" w:cs="Arial"/>
@@ -731,7 +893,7 @@
           <w:t xml:space="preserve"> Applications running with the container will depend on the environment </w:t>
         </w:r>
       </w:ins>
-      <w:ins w:id="24" w:author="Du,Xinsong" w:date="2019-09-04T23:05:00Z">
+      <w:ins w:id="41" w:author="Du,Xinsong" w:date="2019-09-04T23:05:00Z">
         <w:r>
           <w:rPr>
             <w:rFonts w:ascii="Arial" w:eastAsia="Times New Roman" w:hAnsi="Arial" w:cs="Arial"/>
@@ -741,7 +903,7 @@
           <w:t>pre-built in the</w:t>
         </w:r>
       </w:ins>
-      <w:ins w:id="25" w:author="Du,Xinsong" w:date="2019-09-04T23:04:00Z">
+      <w:ins w:id="42" w:author="Du,Xinsong" w:date="2019-09-04T23:04:00Z">
         <w:r>
           <w:rPr>
             <w:rFonts w:ascii="Arial" w:eastAsia="Times New Roman" w:hAnsi="Arial" w:cs="Arial"/>
@@ -751,7 +913,7 @@
           <w:t xml:space="preserve"> cont</w:t>
         </w:r>
       </w:ins>
-      <w:ins w:id="26" w:author="Du,Xinsong" w:date="2019-09-04T23:05:00Z">
+      <w:ins w:id="43" w:author="Du,Xinsong" w:date="2019-09-04T23:05:00Z">
         <w:r>
           <w:rPr>
             <w:rFonts w:ascii="Arial" w:eastAsia="Times New Roman" w:hAnsi="Arial" w:cs="Arial"/>
@@ -761,13 +923,13 @@
           <w:t>ainer regardless of the environment in the host machine.</w:t>
         </w:r>
       </w:ins>
-      <w:commentRangeEnd w:id="15"/>
-      <w:ins w:id="27" w:author="Du,Xinsong" w:date="2019-09-04T23:25:00Z">
+      <w:commentRangeEnd w:id="31"/>
+      <w:ins w:id="44" w:author="Du,Xinsong" w:date="2019-09-04T23:25:00Z">
         <w:r>
           <w:rPr>
             <w:rStyle w:val="CommentReference"/>
           </w:rPr>
-          <w:commentReference w:id="15"/>
+          <w:commentReference w:id="31"/>
         </w:r>
       </w:ins>
       <w:r>
@@ -1342,6 +1504,96 @@
         </w:rPr>
         <w:t>.</w:t>
       </w:r>
+      <w:ins w:id="45" w:author="Du,Xinsong" w:date="2019-09-05T23:00:00Z">
+        <w:r>
+          <w:rPr>
+            <w:rFonts w:ascii="Arial" w:eastAsia="Times New Roman" w:hAnsi="Arial" w:cs="Arial"/>
+            <w:sz w:val="22"/>
+            <w:szCs w:val="22"/>
+          </w:rPr>
+          <w:t xml:space="preserve"> Furthermore, we will</w:t>
+        </w:r>
+      </w:ins>
+      <w:ins w:id="46" w:author="Du,Xinsong" w:date="2019-09-05T23:03:00Z">
+        <w:r>
+          <w:rPr>
+            <w:rFonts w:ascii="Arial" w:eastAsia="Times New Roman" w:hAnsi="Arial" w:cs="Arial"/>
+            <w:sz w:val="22"/>
+            <w:szCs w:val="22"/>
+          </w:rPr>
+          <w:t xml:space="preserve"> test the relationship between input size and computing resource use</w:t>
+        </w:r>
+      </w:ins>
+      <w:ins w:id="47" w:author="Du,Xinsong" w:date="2019-09-05T23:04:00Z">
+        <w:r>
+          <w:rPr>
+            <w:rFonts w:ascii="Arial" w:eastAsia="Times New Roman" w:hAnsi="Arial" w:cs="Arial"/>
+            <w:sz w:val="22"/>
+            <w:szCs w:val="22"/>
+          </w:rPr>
+          <w:t>, and</w:t>
+        </w:r>
+      </w:ins>
+      <w:ins w:id="48" w:author="Du,Xinsong" w:date="2019-09-05T23:00:00Z">
+        <w:r>
+          <w:rPr>
+            <w:rFonts w:ascii="Arial" w:eastAsia="Times New Roman" w:hAnsi="Arial" w:cs="Arial"/>
+            <w:sz w:val="22"/>
+            <w:szCs w:val="22"/>
+          </w:rPr>
+          <w:t xml:space="preserve"> </w:t>
+        </w:r>
+      </w:ins>
+      <w:ins w:id="49" w:author="Du,Xinsong" w:date="2019-09-05T23:02:00Z">
+        <w:r>
+          <w:rPr>
+            <w:rFonts w:ascii="Arial" w:eastAsia="Times New Roman" w:hAnsi="Arial" w:cs="Arial"/>
+            <w:sz w:val="22"/>
+            <w:szCs w:val="22"/>
+          </w:rPr>
+          <w:t>provide</w:t>
+        </w:r>
+      </w:ins>
+      <w:ins w:id="50" w:author="Du,Xinsong" w:date="2019-09-05T23:00:00Z">
+        <w:r>
+          <w:rPr>
+            <w:rFonts w:ascii="Arial" w:eastAsia="Times New Roman" w:hAnsi="Arial" w:cs="Arial"/>
+            <w:sz w:val="22"/>
+            <w:szCs w:val="22"/>
+          </w:rPr>
+          <w:t xml:space="preserve"> suggestions f</w:t>
+        </w:r>
+      </w:ins>
+      <w:ins w:id="51" w:author="Du,Xinsong" w:date="2019-09-05T23:01:00Z">
+        <w:r>
+          <w:rPr>
+            <w:rFonts w:ascii="Arial" w:eastAsia="Times New Roman" w:hAnsi="Arial" w:cs="Arial"/>
+            <w:sz w:val="22"/>
+            <w:szCs w:val="22"/>
+          </w:rPr>
+          <w:t xml:space="preserve">or computing resource allocation </w:t>
+        </w:r>
+        <w:bookmarkStart w:id="52" w:name="_GoBack"/>
+        <w:bookmarkEnd w:id="52"/>
+        <w:r>
+          <w:rPr>
+            <w:rFonts w:ascii="Arial" w:eastAsia="Times New Roman" w:hAnsi="Arial" w:cs="Arial"/>
+            <w:sz w:val="22"/>
+            <w:szCs w:val="22"/>
+          </w:rPr>
+          <w:t xml:space="preserve">so that users </w:t>
+        </w:r>
+      </w:ins>
+      <w:ins w:id="53" w:author="Du,Xinsong" w:date="2019-09-05T23:02:00Z">
+        <w:r>
+          <w:rPr>
+            <w:rFonts w:ascii="Arial" w:eastAsia="Times New Roman" w:hAnsi="Arial" w:cs="Arial"/>
+            <w:sz w:val="22"/>
+            <w:szCs w:val="22"/>
+          </w:rPr>
+          <w:t>can manage their resources efficiently.</w:t>
+        </w:r>
+      </w:ins>
     </w:p>
     <w:p>
       <w:pPr>
@@ -1499,7 +1751,7 @@
       </w:r>
     </w:p>
   </w:comment>
-  <w:comment w:id="15" w:author="Du,Xinsong" w:date="2019-09-04T23:25:00Z" w:initials="D">
+  <w:comment w:id="31" w:author="Du,Xinsong" w:date="2019-09-04T23:25:00Z" w:initials="D">
     <w:p>
       <w:pPr>
         <w:pStyle w:val="CommentText"/>
@@ -1555,6 +1807,9 @@
   </w15:person>
   <w15:person w15:author="Lemas,Dominick">
     <w15:presenceInfo w15:providerId="AD" w15:userId="S-1-5-21-1308237860-4193317556-336787646-1830619"/>
+  </w15:person>
+  <w15:person w15:author="luran manfio">
+    <w15:presenceInfo w15:providerId="Windows Live" w15:userId="24a7f206bc7d345a"/>
   </w15:person>
 </w15:people>
 </file>

</xml_diff>